<commit_message>
DEL dossiers qui trainent
</commit_message>
<xml_diff>
--- a/Modélisation/Use cases.docx
+++ b/Modélisation/Use cases.docx
@@ -101,7 +101,285 @@
           <w:szCs w:val="28"/>
           <w:lang w:val="fr-FR"/>
         </w:rPr>
-        <w:t xml:space="preserve">(Calcul masse salariale : additionne le cout des </w:t>
+        <w:t>(Calcul masse salariale : additionne le cout des contrats)</w:t>
+      </w:r>
+    </w:p>
+    <w:p>
+      <w:pPr>
+        <w:rPr>
+          <w:rFonts w:ascii="Times New Roman" w:hAnsi="Times New Roman" w:cs="Times New Roman"/>
+          <w:sz w:val="28"/>
+          <w:szCs w:val="28"/>
+          <w:lang w:val="fr-FR"/>
+        </w:rPr>
+      </w:pPr>
+    </w:p>
+    <w:p>
+      <w:pPr>
+        <w:rPr>
+          <w:rFonts w:ascii="Times New Roman" w:hAnsi="Times New Roman" w:cs="Times New Roman"/>
+          <w:sz w:val="28"/>
+          <w:szCs w:val="28"/>
+          <w:lang w:val="fr-FR"/>
+        </w:rPr>
+      </w:pPr>
+      <w:proofErr w:type="spellStart"/>
+      <w:r>
+        <w:rPr>
+          <w:rFonts w:ascii="Times New Roman" w:hAnsi="Times New Roman" w:cs="Times New Roman"/>
+          <w:sz w:val="28"/>
+          <w:szCs w:val="28"/>
+          <w:lang w:val="fr-FR"/>
+        </w:rPr>
+        <w:t>Equipe</w:t>
+      </w:r>
+      <w:proofErr w:type="spellEnd"/>
+    </w:p>
+    <w:p>
+      <w:pPr>
+        <w:rPr>
+          <w:rFonts w:ascii="Times New Roman" w:hAnsi="Times New Roman" w:cs="Times New Roman"/>
+          <w:sz w:val="28"/>
+          <w:szCs w:val="28"/>
+          <w:lang w:val="fr-FR"/>
+        </w:rPr>
+      </w:pPr>
+      <w:proofErr w:type="spellStart"/>
+      <w:r>
+        <w:rPr>
+          <w:rFonts w:ascii="Times New Roman" w:hAnsi="Times New Roman" w:cs="Times New Roman"/>
+          <w:sz w:val="28"/>
+          <w:szCs w:val="28"/>
+          <w:lang w:val="fr-FR"/>
+        </w:rPr>
+        <w:t>Ajout_joueur</w:t>
+      </w:r>
+      <w:proofErr w:type="spellEnd"/>
+      <w:r>
+        <w:rPr>
+          <w:rFonts w:ascii="Times New Roman" w:hAnsi="Times New Roman" w:cs="Times New Roman"/>
+          <w:sz w:val="28"/>
+          <w:szCs w:val="28"/>
+          <w:lang w:val="fr-FR"/>
+        </w:rPr>
+        <w:t> : ajouter un joueur</w:t>
+      </w:r>
+    </w:p>
+    <w:p>
+      <w:pPr>
+        <w:rPr>
+          <w:rFonts w:ascii="Times New Roman" w:hAnsi="Times New Roman" w:cs="Times New Roman"/>
+          <w:sz w:val="28"/>
+          <w:szCs w:val="28"/>
+          <w:lang w:val="fr-FR"/>
+        </w:rPr>
+      </w:pPr>
+      <w:proofErr w:type="spellStart"/>
+      <w:r>
+        <w:rPr>
+          <w:rFonts w:ascii="Times New Roman" w:hAnsi="Times New Roman" w:cs="Times New Roman"/>
+          <w:sz w:val="28"/>
+          <w:szCs w:val="28"/>
+          <w:lang w:val="fr-FR"/>
+        </w:rPr>
+        <w:t>Suppr_joueur</w:t>
+      </w:r>
+      <w:proofErr w:type="spellEnd"/>
+      <w:r>
+        <w:rPr>
+          <w:rFonts w:ascii="Times New Roman" w:hAnsi="Times New Roman" w:cs="Times New Roman"/>
+          <w:sz w:val="28"/>
+          <w:szCs w:val="28"/>
+          <w:lang w:val="fr-FR"/>
+        </w:rPr>
+        <w:t> : supprime un joueur</w:t>
+      </w:r>
+    </w:p>
+    <w:p>
+      <w:pPr>
+        <w:rPr>
+          <w:rFonts w:ascii="Times New Roman" w:hAnsi="Times New Roman" w:cs="Times New Roman"/>
+          <w:sz w:val="28"/>
+          <w:szCs w:val="28"/>
+          <w:lang w:val="fr-FR"/>
+        </w:rPr>
+      </w:pPr>
+      <w:proofErr w:type="spellStart"/>
+      <w:r>
+        <w:rPr>
+          <w:rFonts w:ascii="Times New Roman" w:hAnsi="Times New Roman" w:cs="Times New Roman"/>
+          <w:sz w:val="28"/>
+          <w:szCs w:val="28"/>
+          <w:lang w:val="fr-FR"/>
+        </w:rPr>
+        <w:t>Ajout_staff</w:t>
+      </w:r>
+      <w:proofErr w:type="spellEnd"/>
+      <w:r>
+        <w:rPr>
+          <w:rFonts w:ascii="Times New Roman" w:hAnsi="Times New Roman" w:cs="Times New Roman"/>
+          <w:sz w:val="28"/>
+          <w:szCs w:val="28"/>
+          <w:lang w:val="fr-FR"/>
+        </w:rPr>
+        <w:t> : ajouter un membre du staff</w:t>
+      </w:r>
+    </w:p>
+    <w:p>
+      <w:pPr>
+        <w:rPr>
+          <w:rFonts w:ascii="Times New Roman" w:hAnsi="Times New Roman" w:cs="Times New Roman"/>
+          <w:sz w:val="28"/>
+          <w:szCs w:val="28"/>
+          <w:lang w:val="fr-FR"/>
+        </w:rPr>
+      </w:pPr>
+      <w:proofErr w:type="spellStart"/>
+      <w:r>
+        <w:rPr>
+          <w:rFonts w:ascii="Times New Roman" w:hAnsi="Times New Roman" w:cs="Times New Roman"/>
+          <w:sz w:val="28"/>
+          <w:szCs w:val="28"/>
+          <w:lang w:val="fr-FR"/>
+        </w:rPr>
+        <w:t>Suppr_staff</w:t>
+      </w:r>
+      <w:proofErr w:type="spellEnd"/>
+      <w:r>
+        <w:rPr>
+          <w:rFonts w:ascii="Times New Roman" w:hAnsi="Times New Roman" w:cs="Times New Roman"/>
+          <w:sz w:val="28"/>
+          <w:szCs w:val="28"/>
+          <w:lang w:val="fr-FR"/>
+        </w:rPr>
+        <w:t xml:space="preserve"> : supprime un </w:t>
+      </w:r>
+      <w:proofErr w:type="spellStart"/>
+      <w:r>
+        <w:rPr>
+          <w:rFonts w:ascii="Times New Roman" w:hAnsi="Times New Roman" w:cs="Times New Roman"/>
+          <w:sz w:val="28"/>
+          <w:szCs w:val="28"/>
+          <w:lang w:val="fr-FR"/>
+        </w:rPr>
+        <w:t>mebre</w:t>
+      </w:r>
+      <w:proofErr w:type="spellEnd"/>
+      <w:r>
+        <w:rPr>
+          <w:rFonts w:ascii="Times New Roman" w:hAnsi="Times New Roman" w:cs="Times New Roman"/>
+          <w:sz w:val="28"/>
+          <w:szCs w:val="28"/>
+          <w:lang w:val="fr-FR"/>
+        </w:rPr>
+        <w:t xml:space="preserve"> du staff</w:t>
+      </w:r>
+    </w:p>
+    <w:p>
+      <w:pPr>
+        <w:rPr>
+          <w:rFonts w:ascii="Times New Roman" w:hAnsi="Times New Roman" w:cs="Times New Roman"/>
+          <w:sz w:val="28"/>
+          <w:szCs w:val="28"/>
+          <w:lang w:val="fr-FR"/>
+        </w:rPr>
+      </w:pPr>
+    </w:p>
+    <w:p>
+      <w:pPr>
+        <w:rPr>
+          <w:rFonts w:ascii="Times New Roman" w:hAnsi="Times New Roman" w:cs="Times New Roman"/>
+          <w:sz w:val="28"/>
+          <w:szCs w:val="28"/>
+          <w:lang w:val="fr-FR"/>
+        </w:rPr>
+      </w:pPr>
+      <w:r>
+        <w:rPr>
+          <w:rFonts w:ascii="Times New Roman" w:hAnsi="Times New Roman" w:cs="Times New Roman"/>
+          <w:sz w:val="28"/>
+          <w:szCs w:val="28"/>
+          <w:lang w:val="fr-FR"/>
+        </w:rPr>
+        <w:t>Personne</w:t>
+      </w:r>
+    </w:p>
+    <w:p>
+      <w:pPr>
+        <w:rPr>
+          <w:rFonts w:ascii="Times New Roman" w:hAnsi="Times New Roman" w:cs="Times New Roman"/>
+          <w:sz w:val="28"/>
+          <w:szCs w:val="28"/>
+          <w:lang w:val="fr-FR"/>
+        </w:rPr>
+      </w:pPr>
+      <w:proofErr w:type="spellStart"/>
+      <w:r>
+        <w:rPr>
+          <w:rFonts w:ascii="Times New Roman" w:hAnsi="Times New Roman" w:cs="Times New Roman"/>
+          <w:sz w:val="28"/>
+          <w:szCs w:val="28"/>
+          <w:lang w:val="fr-FR"/>
+        </w:rPr>
+        <w:t>Maj_contrat</w:t>
+      </w:r>
+      <w:proofErr w:type="spellEnd"/>
+      <w:r>
+        <w:rPr>
+          <w:rFonts w:ascii="Times New Roman" w:hAnsi="Times New Roman" w:cs="Times New Roman"/>
+          <w:sz w:val="28"/>
+          <w:szCs w:val="28"/>
+          <w:lang w:val="fr-FR"/>
+        </w:rPr>
+        <w:t xml:space="preserve"> : changer les </w:t>
+      </w:r>
+      <w:r>
+        <w:rPr>
+          <w:rFonts w:ascii="Times New Roman" w:hAnsi="Times New Roman" w:cs="Times New Roman"/>
+          <w:sz w:val="28"/>
+          <w:szCs w:val="28"/>
+          <w:lang w:val="fr-FR"/>
+        </w:rPr>
+        <w:t xml:space="preserve">dates </w:t>
+      </w:r>
+      <w:r>
+        <w:rPr>
+          <w:rFonts w:ascii="Times New Roman" w:hAnsi="Times New Roman" w:cs="Times New Roman"/>
+          <w:sz w:val="28"/>
+          <w:szCs w:val="28"/>
+          <w:lang w:val="fr-FR"/>
+        </w:rPr>
+        <w:t>d’un contrat</w:t>
+      </w:r>
+    </w:p>
+    <w:p>
+      <w:pPr>
+        <w:rPr>
+          <w:rFonts w:ascii="Times New Roman" w:hAnsi="Times New Roman" w:cs="Times New Roman"/>
+          <w:sz w:val="28"/>
+          <w:szCs w:val="28"/>
+          <w:lang w:val="fr-FR"/>
+        </w:rPr>
+      </w:pPr>
+      <w:proofErr w:type="spellStart"/>
+      <w:r>
+        <w:rPr>
+          <w:rFonts w:ascii="Times New Roman" w:hAnsi="Times New Roman" w:cs="Times New Roman"/>
+          <w:sz w:val="28"/>
+          <w:szCs w:val="28"/>
+          <w:lang w:val="fr-FR"/>
+        </w:rPr>
+        <w:t>Afficher_info</w:t>
+      </w:r>
+      <w:proofErr w:type="spellEnd"/>
+      <w:r>
+        <w:rPr>
+          <w:rFonts w:ascii="Times New Roman" w:hAnsi="Times New Roman" w:cs="Times New Roman"/>
+          <w:sz w:val="28"/>
+          <w:szCs w:val="28"/>
+          <w:lang w:val="fr-FR"/>
+        </w:rPr>
+        <w:t xml:space="preserve"> : affiche les info du </w:t>
       </w:r>
       <w:proofErr w:type="gramStart"/>
       <w:r>
@@ -111,7 +389,7 @@
           <w:szCs w:val="28"/>
           <w:lang w:val="fr-FR"/>
         </w:rPr>
-        <w:t>contrats ,</w:t>
+        <w:t>joueur(</w:t>
       </w:r>
       <w:proofErr w:type="gramEnd"/>
       <w:r>
@@ -121,207 +399,96 @@
           <w:szCs w:val="28"/>
           <w:lang w:val="fr-FR"/>
         </w:rPr>
-        <w:t xml:space="preserve"> les couts des transferts)</w:t>
-      </w:r>
-    </w:p>
-    <w:p>
-      <w:pPr>
-        <w:rPr>
-          <w:rFonts w:ascii="Times New Roman" w:hAnsi="Times New Roman" w:cs="Times New Roman"/>
-          <w:sz w:val="28"/>
-          <w:szCs w:val="28"/>
-          <w:lang w:val="fr-FR"/>
-        </w:rPr>
-      </w:pPr>
-    </w:p>
-    <w:p>
-      <w:pPr>
-        <w:rPr>
-          <w:rFonts w:ascii="Times New Roman" w:hAnsi="Times New Roman" w:cs="Times New Roman"/>
-          <w:sz w:val="28"/>
-          <w:szCs w:val="28"/>
-          <w:lang w:val="fr-FR"/>
-        </w:rPr>
-      </w:pPr>
-      <w:proofErr w:type="spellStart"/>
-      <w:r>
-        <w:rPr>
-          <w:rFonts w:ascii="Times New Roman" w:hAnsi="Times New Roman" w:cs="Times New Roman"/>
-          <w:sz w:val="28"/>
-          <w:szCs w:val="28"/>
-          <w:lang w:val="fr-FR"/>
-        </w:rPr>
-        <w:t>Equipe</w:t>
-      </w:r>
-      <w:proofErr w:type="spellEnd"/>
-    </w:p>
-    <w:p>
-      <w:pPr>
-        <w:rPr>
-          <w:rFonts w:ascii="Times New Roman" w:hAnsi="Times New Roman" w:cs="Times New Roman"/>
-          <w:sz w:val="28"/>
-          <w:szCs w:val="28"/>
-          <w:lang w:val="fr-FR"/>
-        </w:rPr>
-      </w:pPr>
-      <w:proofErr w:type="spellStart"/>
-      <w:r>
-        <w:rPr>
-          <w:rFonts w:ascii="Times New Roman" w:hAnsi="Times New Roman" w:cs="Times New Roman"/>
-          <w:sz w:val="28"/>
-          <w:szCs w:val="28"/>
-          <w:lang w:val="fr-FR"/>
-        </w:rPr>
-        <w:t>Ajout_joueur</w:t>
-      </w:r>
-      <w:proofErr w:type="spellEnd"/>
-      <w:r>
-        <w:rPr>
-          <w:rFonts w:ascii="Times New Roman" w:hAnsi="Times New Roman" w:cs="Times New Roman"/>
-          <w:sz w:val="28"/>
-          <w:szCs w:val="28"/>
-          <w:lang w:val="fr-FR"/>
-        </w:rPr>
-        <w:t> : ajouter un joueur</w:t>
-      </w:r>
-    </w:p>
-    <w:p>
-      <w:pPr>
-        <w:rPr>
-          <w:rFonts w:ascii="Times New Roman" w:hAnsi="Times New Roman" w:cs="Times New Roman"/>
-          <w:sz w:val="28"/>
-          <w:szCs w:val="28"/>
-          <w:lang w:val="fr-FR"/>
-        </w:rPr>
-      </w:pPr>
-      <w:proofErr w:type="spellStart"/>
-      <w:r>
-        <w:rPr>
-          <w:rFonts w:ascii="Times New Roman" w:hAnsi="Times New Roman" w:cs="Times New Roman"/>
-          <w:sz w:val="28"/>
-          <w:szCs w:val="28"/>
-          <w:lang w:val="fr-FR"/>
-        </w:rPr>
-        <w:t>Suppr_joueur</w:t>
-      </w:r>
-      <w:proofErr w:type="spellEnd"/>
-      <w:r>
-        <w:rPr>
-          <w:rFonts w:ascii="Times New Roman" w:hAnsi="Times New Roman" w:cs="Times New Roman"/>
-          <w:sz w:val="28"/>
-          <w:szCs w:val="28"/>
-          <w:lang w:val="fr-FR"/>
-        </w:rPr>
-        <w:t> : supprime un joueur</w:t>
-      </w:r>
-    </w:p>
-    <w:p>
-      <w:pPr>
-        <w:rPr>
-          <w:rFonts w:ascii="Times New Roman" w:hAnsi="Times New Roman" w:cs="Times New Roman"/>
-          <w:sz w:val="28"/>
-          <w:szCs w:val="28"/>
-          <w:lang w:val="fr-FR"/>
-        </w:rPr>
-      </w:pPr>
-      <w:proofErr w:type="spellStart"/>
-      <w:r>
-        <w:rPr>
-          <w:rFonts w:ascii="Times New Roman" w:hAnsi="Times New Roman" w:cs="Times New Roman"/>
-          <w:sz w:val="28"/>
-          <w:szCs w:val="28"/>
-          <w:lang w:val="fr-FR"/>
-        </w:rPr>
-        <w:t>Ajout_staff</w:t>
-      </w:r>
-      <w:proofErr w:type="spellEnd"/>
-      <w:r>
-        <w:rPr>
-          <w:rFonts w:ascii="Times New Roman" w:hAnsi="Times New Roman" w:cs="Times New Roman"/>
-          <w:sz w:val="28"/>
-          <w:szCs w:val="28"/>
-          <w:lang w:val="fr-FR"/>
-        </w:rPr>
-        <w:t> : ajouter un membre du staff</w:t>
-      </w:r>
-    </w:p>
-    <w:p>
-      <w:pPr>
-        <w:rPr>
-          <w:rFonts w:ascii="Times New Roman" w:hAnsi="Times New Roman" w:cs="Times New Roman"/>
-          <w:sz w:val="28"/>
-          <w:szCs w:val="28"/>
-          <w:lang w:val="fr-FR"/>
-        </w:rPr>
-      </w:pPr>
-      <w:proofErr w:type="spellStart"/>
-      <w:r>
-        <w:rPr>
-          <w:rFonts w:ascii="Times New Roman" w:hAnsi="Times New Roman" w:cs="Times New Roman"/>
-          <w:sz w:val="28"/>
-          <w:szCs w:val="28"/>
-          <w:lang w:val="fr-FR"/>
-        </w:rPr>
-        <w:t>Suppr_staff</w:t>
-      </w:r>
-      <w:proofErr w:type="spellEnd"/>
-      <w:r>
-        <w:rPr>
-          <w:rFonts w:ascii="Times New Roman" w:hAnsi="Times New Roman" w:cs="Times New Roman"/>
-          <w:sz w:val="28"/>
-          <w:szCs w:val="28"/>
-          <w:lang w:val="fr-FR"/>
-        </w:rPr>
-        <w:t xml:space="preserve"> : supprime un </w:t>
-      </w:r>
-      <w:proofErr w:type="spellStart"/>
-      <w:r>
-        <w:rPr>
-          <w:rFonts w:ascii="Times New Roman" w:hAnsi="Times New Roman" w:cs="Times New Roman"/>
-          <w:sz w:val="28"/>
-          <w:szCs w:val="28"/>
-          <w:lang w:val="fr-FR"/>
-        </w:rPr>
-        <w:t>mebre</w:t>
-      </w:r>
-      <w:proofErr w:type="spellEnd"/>
-      <w:r>
-        <w:rPr>
-          <w:rFonts w:ascii="Times New Roman" w:hAnsi="Times New Roman" w:cs="Times New Roman"/>
-          <w:sz w:val="28"/>
-          <w:szCs w:val="28"/>
-          <w:lang w:val="fr-FR"/>
-        </w:rPr>
-        <w:t xml:space="preserve"> du staff</w:t>
-      </w:r>
-    </w:p>
-    <w:p>
-      <w:pPr>
-        <w:rPr>
-          <w:rFonts w:ascii="Times New Roman" w:hAnsi="Times New Roman" w:cs="Times New Roman"/>
-          <w:sz w:val="28"/>
-          <w:szCs w:val="28"/>
-          <w:lang w:val="fr-FR"/>
-        </w:rPr>
-      </w:pPr>
-    </w:p>
-    <w:p>
-      <w:pPr>
-        <w:rPr>
-          <w:rFonts w:ascii="Times New Roman" w:hAnsi="Times New Roman" w:cs="Times New Roman"/>
-          <w:sz w:val="28"/>
-          <w:szCs w:val="28"/>
-          <w:lang w:val="fr-FR"/>
-        </w:rPr>
-      </w:pPr>
-      <w:r>
-        <w:rPr>
-          <w:rFonts w:ascii="Times New Roman" w:hAnsi="Times New Roman" w:cs="Times New Roman"/>
-          <w:sz w:val="28"/>
-          <w:szCs w:val="28"/>
-          <w:lang w:val="fr-FR"/>
-        </w:rPr>
-        <w:t>Personne</w:t>
+        <w:t xml:space="preserve">position, </w:t>
+      </w:r>
+      <w:proofErr w:type="spellStart"/>
+      <w:r>
+        <w:rPr>
+          <w:rFonts w:ascii="Times New Roman" w:hAnsi="Times New Roman" w:cs="Times New Roman"/>
+          <w:sz w:val="28"/>
+          <w:szCs w:val="28"/>
+          <w:lang w:val="fr-FR"/>
+        </w:rPr>
+        <w:t>age</w:t>
+      </w:r>
+      <w:proofErr w:type="spellEnd"/>
+      <w:r>
+        <w:rPr>
+          <w:rFonts w:ascii="Times New Roman" w:hAnsi="Times New Roman" w:cs="Times New Roman"/>
+          <w:sz w:val="28"/>
+          <w:szCs w:val="28"/>
+          <w:lang w:val="fr-FR"/>
+        </w:rPr>
+        <w:t> ; salaire, …)</w:t>
+      </w:r>
+    </w:p>
+    <w:p>
+      <w:pPr>
+        <w:rPr>
+          <w:rFonts w:ascii="Times New Roman" w:hAnsi="Times New Roman" w:cs="Times New Roman"/>
+          <w:sz w:val="28"/>
+          <w:szCs w:val="28"/>
+          <w:lang w:val="fr-FR"/>
+        </w:rPr>
+      </w:pPr>
+      <w:proofErr w:type="spellStart"/>
+      <w:r>
+        <w:rPr>
+          <w:rFonts w:ascii="Times New Roman" w:hAnsi="Times New Roman" w:cs="Times New Roman"/>
+          <w:sz w:val="28"/>
+          <w:szCs w:val="28"/>
+          <w:lang w:val="fr-FR"/>
+        </w:rPr>
+        <w:t>Calcul_total_salaire</w:t>
+      </w:r>
+      <w:proofErr w:type="spellEnd"/>
+      <w:r>
+        <w:rPr>
+          <w:rFonts w:ascii="Times New Roman" w:hAnsi="Times New Roman" w:cs="Times New Roman"/>
+          <w:sz w:val="28"/>
+          <w:szCs w:val="28"/>
+          <w:lang w:val="fr-FR"/>
+        </w:rPr>
+        <w:t xml:space="preserve"> : calcul le total </w:t>
+      </w:r>
+    </w:p>
+    <w:p>
+      <w:pPr>
+        <w:rPr>
+          <w:rFonts w:ascii="Times New Roman" w:hAnsi="Times New Roman" w:cs="Times New Roman"/>
+          <w:sz w:val="28"/>
+          <w:szCs w:val="28"/>
+          <w:lang w:val="fr-FR"/>
+        </w:rPr>
+      </w:pPr>
+    </w:p>
+    <w:p>
+      <w:pPr>
+        <w:rPr>
+          <w:rFonts w:ascii="Times New Roman" w:hAnsi="Times New Roman" w:cs="Times New Roman"/>
+          <w:sz w:val="28"/>
+          <w:szCs w:val="28"/>
+          <w:lang w:val="fr-FR"/>
+        </w:rPr>
+      </w:pPr>
+    </w:p>
+    <w:p>
+      <w:pPr>
+        <w:rPr>
+          <w:rFonts w:ascii="Times New Roman" w:hAnsi="Times New Roman" w:cs="Times New Roman"/>
+          <w:sz w:val="28"/>
+          <w:szCs w:val="28"/>
+          <w:lang w:val="fr-FR"/>
+        </w:rPr>
+      </w:pPr>
+      <w:r>
+        <w:rPr>
+          <w:rFonts w:ascii="Times New Roman" w:hAnsi="Times New Roman" w:cs="Times New Roman"/>
+          <w:sz w:val="28"/>
+          <w:szCs w:val="28"/>
+          <w:lang w:val="fr-FR"/>
+        </w:rPr>
+        <w:t>Joueur</w:t>
       </w:r>
     </w:p>
     <w:p>
@@ -351,176 +518,25 @@
           <w:szCs w:val="28"/>
           <w:lang w:val="fr-FR"/>
         </w:rPr>
-        <w:t> : changer les termes d’un contrat</w:t>
-      </w:r>
-    </w:p>
-    <w:p>
-      <w:pPr>
-        <w:rPr>
-          <w:rFonts w:ascii="Times New Roman" w:hAnsi="Times New Roman" w:cs="Times New Roman"/>
-          <w:sz w:val="28"/>
-          <w:szCs w:val="28"/>
-          <w:lang w:val="fr-FR"/>
-        </w:rPr>
-      </w:pPr>
-      <w:proofErr w:type="spellStart"/>
-      <w:r>
-        <w:rPr>
-          <w:rFonts w:ascii="Times New Roman" w:hAnsi="Times New Roman" w:cs="Times New Roman"/>
-          <w:sz w:val="28"/>
-          <w:szCs w:val="28"/>
-          <w:lang w:val="fr-FR"/>
-        </w:rPr>
-        <w:t>Afficher_info</w:t>
-      </w:r>
-      <w:proofErr w:type="spellEnd"/>
-      <w:r>
-        <w:rPr>
-          <w:rFonts w:ascii="Times New Roman" w:hAnsi="Times New Roman" w:cs="Times New Roman"/>
-          <w:sz w:val="28"/>
-          <w:szCs w:val="28"/>
-          <w:lang w:val="fr-FR"/>
-        </w:rPr>
-        <w:t xml:space="preserve"> : affiche les info du </w:t>
-      </w:r>
-      <w:proofErr w:type="gramStart"/>
-      <w:r>
-        <w:rPr>
-          <w:rFonts w:ascii="Times New Roman" w:hAnsi="Times New Roman" w:cs="Times New Roman"/>
-          <w:sz w:val="28"/>
-          <w:szCs w:val="28"/>
-          <w:lang w:val="fr-FR"/>
-        </w:rPr>
-        <w:t>joueur(</w:t>
-      </w:r>
-      <w:proofErr w:type="gramEnd"/>
-      <w:r>
-        <w:rPr>
-          <w:rFonts w:ascii="Times New Roman" w:hAnsi="Times New Roman" w:cs="Times New Roman"/>
-          <w:sz w:val="28"/>
-          <w:szCs w:val="28"/>
-          <w:lang w:val="fr-FR"/>
-        </w:rPr>
-        <w:t xml:space="preserve">position, </w:t>
-      </w:r>
-      <w:proofErr w:type="spellStart"/>
-      <w:r>
-        <w:rPr>
-          <w:rFonts w:ascii="Times New Roman" w:hAnsi="Times New Roman" w:cs="Times New Roman"/>
-          <w:sz w:val="28"/>
-          <w:szCs w:val="28"/>
-          <w:lang w:val="fr-FR"/>
-        </w:rPr>
-        <w:t>age</w:t>
-      </w:r>
-      <w:proofErr w:type="spellEnd"/>
-      <w:r>
-        <w:rPr>
-          <w:rFonts w:ascii="Times New Roman" w:hAnsi="Times New Roman" w:cs="Times New Roman"/>
-          <w:sz w:val="28"/>
-          <w:szCs w:val="28"/>
-          <w:lang w:val="fr-FR"/>
-        </w:rPr>
-        <w:t> ; salaire, …)</w:t>
-      </w:r>
-    </w:p>
-    <w:p>
-      <w:pPr>
-        <w:rPr>
-          <w:rFonts w:ascii="Times New Roman" w:hAnsi="Times New Roman" w:cs="Times New Roman"/>
-          <w:sz w:val="28"/>
-          <w:szCs w:val="28"/>
-          <w:lang w:val="fr-FR"/>
-        </w:rPr>
-      </w:pPr>
-      <w:proofErr w:type="spellStart"/>
-      <w:r>
-        <w:rPr>
-          <w:rFonts w:ascii="Times New Roman" w:hAnsi="Times New Roman" w:cs="Times New Roman"/>
-          <w:sz w:val="28"/>
-          <w:szCs w:val="28"/>
-          <w:lang w:val="fr-FR"/>
-        </w:rPr>
-        <w:t>Calcul_total_salaire</w:t>
-      </w:r>
-      <w:proofErr w:type="spellEnd"/>
-      <w:r>
-        <w:rPr>
-          <w:rFonts w:ascii="Times New Roman" w:hAnsi="Times New Roman" w:cs="Times New Roman"/>
-          <w:sz w:val="28"/>
-          <w:szCs w:val="28"/>
-          <w:lang w:val="fr-FR"/>
-        </w:rPr>
-        <w:t xml:space="preserve"> : calcul le total </w:t>
-      </w:r>
-    </w:p>
-    <w:p>
-      <w:pPr>
-        <w:rPr>
-          <w:rFonts w:ascii="Times New Roman" w:hAnsi="Times New Roman" w:cs="Times New Roman"/>
-          <w:sz w:val="28"/>
-          <w:szCs w:val="28"/>
-          <w:lang w:val="fr-FR"/>
-        </w:rPr>
-      </w:pPr>
-    </w:p>
-    <w:p>
-      <w:pPr>
-        <w:rPr>
-          <w:rFonts w:ascii="Times New Roman" w:hAnsi="Times New Roman" w:cs="Times New Roman"/>
-          <w:sz w:val="28"/>
-          <w:szCs w:val="28"/>
-          <w:lang w:val="fr-FR"/>
-        </w:rPr>
-      </w:pPr>
-    </w:p>
-    <w:p>
-      <w:pPr>
-        <w:rPr>
-          <w:rFonts w:ascii="Times New Roman" w:hAnsi="Times New Roman" w:cs="Times New Roman"/>
-          <w:sz w:val="28"/>
-          <w:szCs w:val="28"/>
-          <w:lang w:val="fr-FR"/>
-        </w:rPr>
-      </w:pPr>
-      <w:r>
-        <w:rPr>
-          <w:rFonts w:ascii="Times New Roman" w:hAnsi="Times New Roman" w:cs="Times New Roman"/>
-          <w:sz w:val="28"/>
-          <w:szCs w:val="28"/>
-          <w:lang w:val="fr-FR"/>
-        </w:rPr>
-        <w:t>Joueur</w:t>
-      </w:r>
-    </w:p>
-    <w:p>
-      <w:pPr>
-        <w:rPr>
-          <w:rFonts w:ascii="Times New Roman" w:hAnsi="Times New Roman" w:cs="Times New Roman"/>
-          <w:sz w:val="28"/>
-          <w:szCs w:val="28"/>
-          <w:lang w:val="fr-FR"/>
-        </w:rPr>
-      </w:pPr>
-      <w:proofErr w:type="spellStart"/>
-      <w:r>
-        <w:rPr>
-          <w:rFonts w:ascii="Times New Roman" w:hAnsi="Times New Roman" w:cs="Times New Roman"/>
-          <w:sz w:val="28"/>
-          <w:szCs w:val="28"/>
-          <w:lang w:val="fr-FR"/>
-        </w:rPr>
-        <w:t>Maj_contrat</w:t>
-      </w:r>
-      <w:proofErr w:type="spellEnd"/>
-      <w:r>
-        <w:rPr>
-          <w:rFonts w:ascii="Times New Roman" w:hAnsi="Times New Roman" w:cs="Times New Roman"/>
-          <w:sz w:val="28"/>
-          <w:szCs w:val="28"/>
-          <w:lang w:val="fr-FR"/>
-        </w:rPr>
-        <w:t> : changer les termes d’un contrat</w:t>
+        <w:t xml:space="preserve"> : changer les </w:t>
+      </w:r>
+      <w:r>
+        <w:rPr>
+          <w:rFonts w:ascii="Times New Roman" w:hAnsi="Times New Roman" w:cs="Times New Roman"/>
+          <w:sz w:val="28"/>
+          <w:szCs w:val="28"/>
+          <w:lang w:val="fr-FR"/>
+        </w:rPr>
+        <w:t>dates</w:t>
+      </w:r>
+      <w:r>
+        <w:rPr>
+          <w:rFonts w:ascii="Times New Roman" w:hAnsi="Times New Roman" w:cs="Times New Roman"/>
+          <w:sz w:val="28"/>
+          <w:szCs w:val="28"/>
+          <w:lang w:val="fr-FR"/>
+        </w:rPr>
+        <w:t xml:space="preserve"> d’un contrat</w:t>
       </w:r>
     </w:p>
     <w:p>
@@ -789,7 +805,25 @@
           <w:szCs w:val="28"/>
           <w:lang w:val="fr-FR"/>
         </w:rPr>
-        <w:t> : changer les termes d’un contrat</w:t>
+        <w:t xml:space="preserve"> : changer les </w:t>
+      </w:r>
+      <w:r>
+        <w:rPr>
+          <w:rFonts w:ascii="Times New Roman" w:hAnsi="Times New Roman" w:cs="Times New Roman"/>
+          <w:sz w:val="28"/>
+          <w:szCs w:val="28"/>
+          <w:lang w:val="fr-FR"/>
+        </w:rPr>
+        <w:t>dates</w:t>
+      </w:r>
+      <w:r>
+        <w:rPr>
+          <w:rFonts w:ascii="Times New Roman" w:hAnsi="Times New Roman" w:cs="Times New Roman"/>
+          <w:sz w:val="28"/>
+          <w:szCs w:val="28"/>
+          <w:lang w:val="fr-FR"/>
+        </w:rPr>
+        <w:t xml:space="preserve"> d’un contrat</w:t>
       </w:r>
     </w:p>
     <w:p>
@@ -987,14 +1021,16 @@
           <w:rFonts w:ascii="Times New Roman" w:hAnsi="Times New Roman" w:cs="Times New Roman"/>
           <w:sz w:val="28"/>
           <w:szCs w:val="28"/>
-        </w:rPr>
-      </w:pPr>
-      <w:proofErr w:type="spellStart"/>
-      <w:r>
-        <w:rPr>
-          <w:rFonts w:ascii="Times New Roman" w:hAnsi="Times New Roman" w:cs="Times New Roman"/>
-          <w:sz w:val="28"/>
-          <w:szCs w:val="28"/>
+          <w:lang w:val="en-US"/>
+        </w:rPr>
+      </w:pPr>
+      <w:proofErr w:type="spellStart"/>
+      <w:r>
+        <w:rPr>
+          <w:rFonts w:ascii="Times New Roman" w:hAnsi="Times New Roman" w:cs="Times New Roman"/>
+          <w:sz w:val="28"/>
+          <w:szCs w:val="28"/>
+          <w:lang w:val="en-US"/>
         </w:rPr>
         <w:t>Resultat</w:t>
       </w:r>
@@ -1004,15 +1040,37 @@
           <w:rFonts w:ascii="Times New Roman" w:hAnsi="Times New Roman" w:cs="Times New Roman"/>
           <w:sz w:val="28"/>
           <w:szCs w:val="28"/>
-        </w:rPr>
-        <w:t xml:space="preserve">: nous donne le </w:t>
-      </w:r>
-      <w:proofErr w:type="spellStart"/>
-      <w:r>
-        <w:rPr>
-          <w:rFonts w:ascii="Times New Roman" w:hAnsi="Times New Roman" w:cs="Times New Roman"/>
-          <w:sz w:val="28"/>
-          <w:szCs w:val="28"/>
+          <w:lang w:val="en-US"/>
+        </w:rPr>
+        <w:t xml:space="preserve">: nous </w:t>
+      </w:r>
+      <w:proofErr w:type="spellStart"/>
+      <w:r>
+        <w:rPr>
+          <w:rFonts w:ascii="Times New Roman" w:hAnsi="Times New Roman" w:cs="Times New Roman"/>
+          <w:sz w:val="28"/>
+          <w:szCs w:val="28"/>
+          <w:lang w:val="en-US"/>
+        </w:rPr>
+        <w:t>donne</w:t>
+      </w:r>
+      <w:proofErr w:type="spellEnd"/>
+      <w:r>
+        <w:rPr>
+          <w:rFonts w:ascii="Times New Roman" w:hAnsi="Times New Roman" w:cs="Times New Roman"/>
+          <w:sz w:val="28"/>
+          <w:szCs w:val="28"/>
+          <w:lang w:val="en-US"/>
+        </w:rPr>
+        <w:t xml:space="preserve"> le </w:t>
+      </w:r>
+      <w:proofErr w:type="spellStart"/>
+      <w:r>
+        <w:rPr>
+          <w:rFonts w:ascii="Times New Roman" w:hAnsi="Times New Roman" w:cs="Times New Roman"/>
+          <w:sz w:val="28"/>
+          <w:szCs w:val="28"/>
+          <w:lang w:val="en-US"/>
         </w:rPr>
         <w:t>resultat</w:t>
       </w:r>
@@ -1022,6 +1080,7 @@
           <w:rFonts w:ascii="Times New Roman" w:hAnsi="Times New Roman" w:cs="Times New Roman"/>
           <w:sz w:val="28"/>
           <w:szCs w:val="28"/>
+          <w:lang w:val="en-US"/>
         </w:rPr>
         <w:t xml:space="preserve"> d’un match</w:t>
       </w:r>
@@ -1032,25 +1091,26 @@
           <w:rFonts w:ascii="Times New Roman" w:hAnsi="Times New Roman" w:cs="Times New Roman"/>
           <w:sz w:val="28"/>
           <w:szCs w:val="28"/>
-        </w:rPr>
-      </w:pPr>
-    </w:p>
-    <w:p>
-      <w:pPr>
-        <w:rPr>
-          <w:rFonts w:ascii="Times New Roman" w:hAnsi="Times New Roman" w:cs="Times New Roman"/>
-          <w:sz w:val="28"/>
-          <w:szCs w:val="28"/>
           <w:lang w:val="en-US"/>
         </w:rPr>
       </w:pPr>
-      <w:r>
+    </w:p>
+    <w:p>
+      <w:pPr>
         <w:rPr>
           <w:rFonts w:ascii="Times New Roman" w:hAnsi="Times New Roman" w:cs="Times New Roman"/>
           <w:sz w:val="28"/>
           <w:szCs w:val="28"/>
           <w:lang w:val="en-US"/>
         </w:rPr>
+      </w:pPr>
+      <w:r>
+        <w:rPr>
+          <w:rFonts w:ascii="Times New Roman" w:hAnsi="Times New Roman" w:cs="Times New Roman"/>
+          <w:sz w:val="28"/>
+          <w:szCs w:val="28"/>
+          <w:lang w:val="en-US"/>
+        </w:rPr>
         <w:t>Match</w:t>
       </w:r>
     </w:p>
@@ -1089,14 +1149,16 @@
           <w:rFonts w:ascii="Times New Roman" w:hAnsi="Times New Roman" w:cs="Times New Roman"/>
           <w:sz w:val="28"/>
           <w:szCs w:val="28"/>
-        </w:rPr>
-      </w:pPr>
-      <w:proofErr w:type="spellStart"/>
-      <w:r>
-        <w:rPr>
-          <w:rFonts w:ascii="Times New Roman" w:hAnsi="Times New Roman" w:cs="Times New Roman"/>
-          <w:sz w:val="28"/>
-          <w:szCs w:val="28"/>
+          <w:lang w:val="en-US"/>
+        </w:rPr>
+      </w:pPr>
+      <w:proofErr w:type="spellStart"/>
+      <w:r>
+        <w:rPr>
+          <w:rFonts w:ascii="Times New Roman" w:hAnsi="Times New Roman" w:cs="Times New Roman"/>
+          <w:sz w:val="28"/>
+          <w:szCs w:val="28"/>
+          <w:lang w:val="en-US"/>
         </w:rPr>
         <w:t>ResultatMatch</w:t>
       </w:r>
@@ -1386,67 +1448,13 @@
           <w:szCs w:val="28"/>
         </w:rPr>
       </w:pPr>
-      <w:r>
-        <w:rPr>
-          <w:rFonts w:ascii="Times New Roman" w:hAnsi="Times New Roman" w:cs="Times New Roman"/>
-          <w:sz w:val="28"/>
-          <w:szCs w:val="28"/>
-        </w:rPr>
-        <w:t>Transfert</w:t>
-      </w:r>
-    </w:p>
-    <w:p>
-      <w:pPr>
-        <w:rPr>
-          <w:rFonts w:ascii="Times New Roman" w:hAnsi="Times New Roman" w:cs="Times New Roman"/>
-          <w:sz w:val="28"/>
-          <w:szCs w:val="28"/>
-        </w:rPr>
-      </w:pPr>
-      <w:proofErr w:type="spellStart"/>
-      <w:r>
-        <w:rPr>
-          <w:rFonts w:ascii="Times New Roman" w:hAnsi="Times New Roman" w:cs="Times New Roman"/>
-          <w:sz w:val="28"/>
-          <w:szCs w:val="28"/>
-        </w:rPr>
-        <w:t>Faire_transfert</w:t>
-      </w:r>
-      <w:proofErr w:type="spellEnd"/>
-      <w:r>
-        <w:rPr>
-          <w:rFonts w:ascii="Times New Roman" w:hAnsi="Times New Roman" w:cs="Times New Roman"/>
-          <w:sz w:val="28"/>
-          <w:szCs w:val="28"/>
-        </w:rPr>
-        <w:t> : fais le transfert</w:t>
-      </w:r>
-    </w:p>
-    <w:p>
-      <w:pPr>
-        <w:rPr>
-          <w:rFonts w:ascii="Times New Roman" w:hAnsi="Times New Roman" w:cs="Times New Roman"/>
-          <w:sz w:val="28"/>
-          <w:szCs w:val="28"/>
-        </w:rPr>
-      </w:pPr>
-    </w:p>
-    <w:p>
-      <w:pPr>
-        <w:rPr>
-          <w:rFonts w:ascii="Times New Roman" w:hAnsi="Times New Roman" w:cs="Times New Roman"/>
-          <w:sz w:val="28"/>
-          <w:szCs w:val="28"/>
-        </w:rPr>
-      </w:pPr>
-      <w:proofErr w:type="spellStart"/>
-      <w:r>
-        <w:rPr>
-          <w:rFonts w:ascii="Times New Roman" w:hAnsi="Times New Roman" w:cs="Times New Roman"/>
-          <w:sz w:val="28"/>
-          <w:szCs w:val="28"/>
-        </w:rPr>
-        <w:lastRenderedPageBreak/>
+      <w:proofErr w:type="spellStart"/>
+      <w:r>
+        <w:rPr>
+          <w:rFonts w:ascii="Times New Roman" w:hAnsi="Times New Roman" w:cs="Times New Roman"/>
+          <w:sz w:val="28"/>
+          <w:szCs w:val="28"/>
+        </w:rPr>
         <w:t>ArchiveSaison</w:t>
       </w:r>
       <w:proofErr w:type="spellEnd"/>
@@ -1477,15 +1485,6 @@
         </w:rPr>
         <w:t> : liste toutes les saisons et les données les concernant</w:t>
       </w:r>
-    </w:p>
-    <w:p>
-      <w:pPr>
-        <w:rPr>
-          <w:rFonts w:ascii="Times New Roman" w:hAnsi="Times New Roman" w:cs="Times New Roman"/>
-          <w:sz w:val="28"/>
-          <w:szCs w:val="28"/>
-        </w:rPr>
-      </w:pPr>
     </w:p>
     <w:p>
       <w:pPr>

</xml_diff>